<commit_message>
changes committed second time
</commit_message>
<xml_diff>
--- a/Samplefile.docx
+++ b/Samplefile.docx
@@ -8,11 +8,31 @@
           <w:lang w:val="en-US"/>
         </w:rPr>
       </w:pPr>
+      <w:proofErr w:type="gramStart"/>
       <w:r>
         <w:rPr>
           <w:lang w:val="en-US"/>
         </w:rPr>
-        <w:t>Sheetal Pawar</w:t>
+        <w:t xml:space="preserve">Sheetal </w:t>
+      </w:r>
+      <w:r>
+        <w:rPr>
+          <w:lang w:val="en-US"/>
+        </w:rPr>
+        <w:t xml:space="preserve"> ganesh</w:t>
+      </w:r>
+      <w:proofErr w:type="gramEnd"/>
+      <w:r>
+        <w:rPr>
+          <w:lang w:val="en-US"/>
+        </w:rPr>
+        <w:t xml:space="preserve"> </w:t>
+      </w:r>
+      <w:r>
+        <w:rPr>
+          <w:lang w:val="en-US"/>
+        </w:rPr>
+        <w:t>Pawar</w:t>
       </w:r>
     </w:p>
     <w:sectPr>

</xml_diff>